<commit_message>
Load Sequence Diagram Class Diagram추가
</commit_message>
<xml_diff>
--- a/Documents/PMR/ProgressHistory.docx
+++ b/Documents/PMR/ProgressHistory.docx
@@ -1,6 +1,6 @@
 
 <file path=word/document.xml><?xml version="1.0" encoding="utf-8"?>
-<w:document xmlns:wpc="http://schemas.microsoft.com/office/word/2010/wordprocessingCanvas" xmlns:mo="http://schemas.microsoft.com/office/mac/office/2008/main" xmlns:mc="http://schemas.openxmlformats.org/markup-compatibility/2006" xmlns:mv="urn:schemas-microsoft-com:mac:vml" xmlns:o="urn:schemas-microsoft-com:office:office" xmlns:r="http://schemas.openxmlformats.org/officeDocument/2006/relationships" xmlns:m="http://schemas.openxmlformats.org/officeDocument/2006/math" xmlns:v="urn:schemas-microsoft-com:vml" xmlns:wp14="http://schemas.microsoft.com/office/word/2010/wordprocessingDrawing" xmlns:wp="http://schemas.openxmlformats.org/drawingml/2006/wordprocessingDrawing" xmlns:w10="urn:schemas-microsoft-com:office:word" xmlns:w="http://schemas.openxmlformats.org/wordprocessingml/2006/main" xmlns:w14="http://schemas.microsoft.com/office/word/2010/wordml" xmlns:w15="http://schemas.microsoft.com/office/word/2012/wordml" xmlns:wpg="http://schemas.microsoft.com/office/word/2010/wordprocessingGroup" xmlns:wpi="http://schemas.microsoft.com/office/word/2010/wordprocessingInk" xmlns:wne="http://schemas.microsoft.com/office/word/2006/wordml" xmlns:wps="http://schemas.microsoft.com/office/word/2010/wordprocessingShape" mc:Ignorable="w14 w15 wp14">
+<w:document xmlns:wpc="http://schemas.microsoft.com/office/word/2010/wordprocessingCanvas" xmlns:cx="http://schemas.microsoft.com/office/drawing/2014/chartex" xmlns:cx1="http://schemas.microsoft.com/office/drawing/2015/9/8/chartex" xmlns:cx2="http://schemas.microsoft.com/office/drawing/2015/10/21/chartex" xmlns:cx3="http://schemas.microsoft.com/office/drawing/2016/5/9/chartex" xmlns:cx4="http://schemas.microsoft.com/office/drawing/2016/5/10/chartex" xmlns:cx5="http://schemas.microsoft.com/office/drawing/2016/5/11/chartex" xmlns:cx6="http://schemas.microsoft.com/office/drawing/2016/5/12/chartex" xmlns:cx7="http://schemas.microsoft.com/office/drawing/2016/5/13/chartex" xmlns:cx8="http://schemas.microsoft.com/office/drawing/2016/5/14/chartex" xmlns:mc="http://schemas.openxmlformats.org/markup-compatibility/2006" xmlns:aink="http://schemas.microsoft.com/office/drawing/2016/ink" xmlns:am3d="http://schemas.microsoft.com/office/drawing/2017/model3d" xmlns:o="urn:schemas-microsoft-com:office:office" xmlns:r="http://schemas.openxmlformats.org/officeDocument/2006/relationships" xmlns:m="http://schemas.openxmlformats.org/officeDocument/2006/math" xmlns:v="urn:schemas-microsoft-com:vml" xmlns:wp14="http://schemas.microsoft.com/office/word/2010/wordprocessingDrawing" xmlns:wp="http://schemas.openxmlformats.org/drawingml/2006/wordprocessingDrawing" xmlns:w10="urn:schemas-microsoft-com:office:word" xmlns:w="http://schemas.openxmlformats.org/wordprocessingml/2006/main" xmlns:w14="http://schemas.microsoft.com/office/word/2010/wordml" xmlns:w15="http://schemas.microsoft.com/office/word/2012/wordml" xmlns:w16cid="http://schemas.microsoft.com/office/word/2016/wordml/cid" xmlns:w16se="http://schemas.microsoft.com/office/word/2015/wordml/symex" xmlns:wpg="http://schemas.microsoft.com/office/word/2010/wordprocessingGroup" xmlns:wpi="http://schemas.microsoft.com/office/word/2010/wordprocessingInk" xmlns:wne="http://schemas.microsoft.com/office/word/2006/wordml" xmlns:wps="http://schemas.microsoft.com/office/word/2010/wordprocessingShape" mc:Ignorable="w14 w15 w16se w16cid wp14">
   <w:body>
     <w:p>
       <w:pPr>
@@ -15,12 +15,7 @@
         <w:jc w:val="center"/>
       </w:pPr>
       <w:r>
-        <w:t>“Simple Merge Program” Pr</w:t>
-      </w:r>
-      <w:bookmarkStart w:id="0" w:name="_GoBack"/>
-      <w:bookmarkEnd w:id="0"/>
-      <w:r>
-        <w:t>ogress Report is about</w:t>
+        <w:t>“Simple Merge Program” Progress Report is about</w:t>
       </w:r>
     </w:p>
     <w:p>
@@ -44,13 +39,8 @@
       <w:r>
         <w:t xml:space="preserve">by </w:t>
       </w:r>
-      <w:proofErr w:type="spellStart"/>
-      <w:r>
-        <w:t>Hyeontae</w:t>
-      </w:r>
-      <w:proofErr w:type="spellEnd"/>
-      <w:r>
-        <w:t xml:space="preserve"> </w:t>
+      <w:r>
+        <w:t xml:space="preserve">Hyeontae </w:t>
       </w:r>
       <w:r>
         <w:t>Kim</w:t>
@@ -73,23 +63,10 @@
       <w:pPr>
         <w:jc w:val="left"/>
       </w:pPr>
-      <w:proofErr w:type="spellStart"/>
-      <w:r>
-        <w:t>Github</w:t>
-      </w:r>
-      <w:proofErr w:type="spellEnd"/>
-      <w:r>
-        <w:t xml:space="preserve"> </w:t>
-      </w:r>
-      <w:proofErr w:type="gramStart"/>
-      <w:r>
-        <w:t>Repository :</w:t>
-      </w:r>
-      <w:proofErr w:type="gramEnd"/>
-      <w:r>
-        <w:t xml:space="preserve"> </w:t>
-      </w:r>
-      <w:hyperlink r:id="rId5" w:history="1">
+      <w:r>
+        <w:t xml:space="preserve">Github Repository : </w:t>
+      </w:r>
+      <w:hyperlink r:id="rId7" w:history="1">
         <w:r>
           <w:rPr>
             <w:rStyle w:val="a4"/>
@@ -102,7 +79,6 @@
       <w:pPr>
         <w:jc w:val="left"/>
       </w:pPr>
-      <w:proofErr w:type="gramStart"/>
       <w:r>
         <w:t>S</w:t>
       </w:r>
@@ -113,11 +89,7 @@
         <w:t>s</w:t>
       </w:r>
       <w:r>
-        <w:t xml:space="preserve"> :</w:t>
-      </w:r>
-      <w:proofErr w:type="gramEnd"/>
-      <w:r>
-        <w:t xml:space="preserve"> </w:t>
+        <w:t xml:space="preserve"> : </w:t>
       </w:r>
     </w:p>
     <w:p>
@@ -126,13 +98,8 @@
       </w:pPr>
       <w:r>
         <w:tab/>
-        <w:t xml:space="preserve">Kim </w:t>
-      </w:r>
-      <w:proofErr w:type="spellStart"/>
-      <w:r>
-        <w:t>Hyeontae</w:t>
-      </w:r>
-      <w:proofErr w:type="spellEnd"/>
+        <w:t>Kim Hyeontae</w:t>
+      </w:r>
     </w:p>
     <w:p>
       <w:pPr>
@@ -177,114 +144,77 @@
         <w:rPr>
           <w:rFonts w:hint="eastAsia"/>
         </w:rPr>
-        <w:t xml:space="preserve">Park </w:t>
-      </w:r>
-      <w:proofErr w:type="spellStart"/>
-      <w:r>
-        <w:rPr>
-          <w:rFonts w:hint="eastAsia"/>
-        </w:rPr>
-        <w:t>Jin</w:t>
-      </w:r>
-      <w:proofErr w:type="spellEnd"/>
-      <w:r>
-        <w:rPr>
-          <w:rFonts w:hint="eastAsia"/>
-        </w:rPr>
+        <w:t>Park Jin Hyuk</w:t>
+      </w:r>
+    </w:p>
+    <w:p>
+      <w:pPr>
+        <w:ind w:firstLine="800"/>
+      </w:pPr>
+      <w:r>
+        <w:t>Yang Insu</w:t>
+      </w:r>
+    </w:p>
+    <w:p>
+      <w:pPr>
+        <w:jc w:val="left"/>
+      </w:pPr>
+      <w:r>
+        <w:t>S</w:t>
+      </w:r>
+      <w:r>
+        <w:t>emester : Spring 2018</w:t>
+      </w:r>
+    </w:p>
+    <w:p>
+      <w:pPr>
+        <w:jc w:val="left"/>
+      </w:pPr>
+    </w:p>
+    <w:p>
+      <w:pPr>
+        <w:jc w:val="left"/>
+      </w:pPr>
+      <w:r>
+        <w:t xml:space="preserve">Introduction </w:t>
+      </w:r>
+    </w:p>
+    <w:p>
+      <w:pPr>
+        <w:jc w:val="left"/>
+      </w:pPr>
+      <w:r>
+        <w:t xml:space="preserve">Simple Merge Program is </w:t>
+      </w:r>
+      <w:r>
+        <w:t>comparing</w:t>
+      </w:r>
+      <w:r>
+        <w:t xml:space="preserve"> two file and merge </w:t>
+      </w:r>
+      <w:r>
+        <w:t>each</w:t>
+      </w:r>
+      <w:r>
+        <w:t xml:space="preserve"> *block</w:t>
+      </w:r>
+      <w:r>
+        <w:t>.</w:t>
+      </w:r>
+      <w:r>
+        <w:t xml:space="preserve"> Has function that</w:t>
+      </w:r>
+      <w:r>
         <w:t xml:space="preserve"> </w:t>
       </w:r>
-      <w:proofErr w:type="spellStart"/>
-      <w:r>
-        <w:rPr>
-          <w:rFonts w:hint="eastAsia"/>
-        </w:rPr>
-        <w:t>Hyuk</w:t>
-      </w:r>
-      <w:proofErr w:type="spellEnd"/>
-    </w:p>
-    <w:p>
-      <w:pPr>
-        <w:ind w:firstLine="800"/>
-      </w:pPr>
-      <w:r>
-        <w:t xml:space="preserve">Yang </w:t>
-      </w:r>
-      <w:proofErr w:type="spellStart"/>
-      <w:r>
-        <w:t>Insu</w:t>
-      </w:r>
-      <w:proofErr w:type="spellEnd"/>
-    </w:p>
-    <w:p>
-      <w:pPr>
-        <w:jc w:val="left"/>
-      </w:pPr>
-      <w:proofErr w:type="gramStart"/>
-      <w:r>
-        <w:t>S</w:t>
-      </w:r>
-      <w:r>
-        <w:t>emester :</w:t>
-      </w:r>
-      <w:proofErr w:type="gramEnd"/>
-      <w:r>
-        <w:t xml:space="preserve"> Spring 2018</w:t>
-      </w:r>
-    </w:p>
-    <w:p>
-      <w:pPr>
-        <w:jc w:val="left"/>
-      </w:pPr>
-    </w:p>
-    <w:p>
-      <w:pPr>
-        <w:jc w:val="left"/>
-      </w:pPr>
-      <w:r>
-        <w:t xml:space="preserve">Introduction </w:t>
-      </w:r>
-    </w:p>
-    <w:p>
-      <w:pPr>
-        <w:jc w:val="left"/>
-      </w:pPr>
-      <w:r>
-        <w:t xml:space="preserve">Simple Merge Program is </w:t>
-      </w:r>
-      <w:r>
-        <w:t>comparing</w:t>
-      </w:r>
-      <w:r>
-        <w:t xml:space="preserve"> two file and merge </w:t>
-      </w:r>
-      <w:r>
-        <w:t>each</w:t>
-      </w:r>
-      <w:r>
-        <w:t xml:space="preserve"> *block</w:t>
-      </w:r>
-      <w:r>
-        <w:t>.</w:t>
-      </w:r>
-      <w:r>
-        <w:t xml:space="preserve"> Has function that</w:t>
-      </w:r>
-      <w:r>
-        <w:t xml:space="preserve"> </w:t>
-      </w:r>
       <w:r>
         <w:t>c</w:t>
       </w:r>
       <w:r>
         <w:t xml:space="preserve">an </w:t>
       </w:r>
-      <w:proofErr w:type="gramStart"/>
-      <w:r>
-        <w:t>load ,</w:t>
-      </w:r>
-      <w:proofErr w:type="gramEnd"/>
-      <w:r>
-        <w:t xml:space="preserve"> save file and edit</w:t>
+      <w:r>
+        <w:t>load , save file and edit</w:t>
       </w:r>
       <w:r>
         <w:t xml:space="preserve">, </w:t>
@@ -318,15 +248,7 @@
         <w:jc w:val="left"/>
       </w:pPr>
       <w:r>
-        <w:t>*</w:t>
-      </w:r>
-      <w:proofErr w:type="gramStart"/>
-      <w:r>
-        <w:t>block :</w:t>
-      </w:r>
-      <w:proofErr w:type="gramEnd"/>
-      <w:r>
-        <w:t xml:space="preserve"> a line that differ each file</w:t>
+        <w:t>*block : a line that differ each file</w:t>
       </w:r>
     </w:p>
     <w:p>
@@ -348,47 +270,15 @@
         <w:t xml:space="preserve"> </w:t>
       </w:r>
       <w:r>
-        <w:t xml:space="preserve">in each section </w:t>
-      </w:r>
-      <w:proofErr w:type="gramStart"/>
-      <w:r>
-        <w:t>development ,</w:t>
-      </w:r>
-      <w:proofErr w:type="gramEnd"/>
-      <w:r>
-        <w:t xml:space="preserve"> document</w:t>
-      </w:r>
-    </w:p>
-    <w:p>
-      <w:pPr>
-        <w:jc w:val="left"/>
-      </w:pPr>
-      <w:r>
-        <w:t xml:space="preserve">In document folder there are documents for Simple Merge Program like </w:t>
-      </w:r>
-      <w:proofErr w:type="gramStart"/>
-      <w:r>
-        <w:t>SRS ,</w:t>
-      </w:r>
-      <w:proofErr w:type="gramEnd"/>
-      <w:r>
-        <w:t xml:space="preserve"> </w:t>
-      </w:r>
-      <w:proofErr w:type="spellStart"/>
-      <w:r>
-        <w:t>Usecases</w:t>
-      </w:r>
-      <w:proofErr w:type="spellEnd"/>
-      <w:r>
-        <w:t xml:space="preserve"> and </w:t>
-      </w:r>
-      <w:proofErr w:type="spellStart"/>
-      <w:r>
-        <w:t>imgs</w:t>
-      </w:r>
-      <w:proofErr w:type="spellEnd"/>
-      <w:r>
-        <w:t xml:space="preserve"> for documents</w:t>
+        <w:t>in each section development , document</w:t>
+      </w:r>
+    </w:p>
+    <w:p>
+      <w:pPr>
+        <w:jc w:val="left"/>
+      </w:pPr>
+      <w:r>
+        <w:t>In document folder there are documents for Simple Merge Program like SRS , Usecases and imgs for documents</w:t>
       </w:r>
       <w:r>
         <w:t xml:space="preserve"> with using ‘document’ branch</w:t>
@@ -402,23 +292,7 @@
         <w:jc w:val="left"/>
       </w:pPr>
       <w:r>
-        <w:t xml:space="preserve">In </w:t>
-      </w:r>
-      <w:proofErr w:type="spellStart"/>
-      <w:r>
-        <w:t>javasource</w:t>
-      </w:r>
-      <w:proofErr w:type="spellEnd"/>
-      <w:r>
-        <w:t xml:space="preserve"> folder there are java codes for our Simple Merge </w:t>
-      </w:r>
-      <w:proofErr w:type="gramStart"/>
-      <w:r>
-        <w:t>Program ,</w:t>
-      </w:r>
-      <w:proofErr w:type="gramEnd"/>
-      <w:r>
-        <w:t xml:space="preserve"> with using ‘development‘ branch</w:t>
+        <w:t>In javasource folder there are java codes for our Simple Merge Program , with using ‘development‘ branch</w:t>
       </w:r>
       <w:r>
         <w:t>.</w:t>
@@ -456,7 +330,7 @@
                     </pic:cNvPicPr>
                   </pic:nvPicPr>
                   <pic:blipFill>
-                    <a:blip r:embed="rId6">
+                    <a:blip r:embed="rId8">
                       <a:extLst>
                         <a:ext uri="{28A0092B-C50C-407E-A947-70E740481C1C}">
                           <a14:useLocalDpi xmlns:a14="http://schemas.microsoft.com/office/drawing/2010/main" val="0"/>
@@ -493,15 +367,7 @@
         <w:jc w:val="left"/>
       </w:pPr>
       <w:r>
-        <w:t xml:space="preserve">* three </w:t>
-      </w:r>
-      <w:proofErr w:type="gramStart"/>
-      <w:r>
-        <w:t>branch</w:t>
-      </w:r>
-      <w:proofErr w:type="gramEnd"/>
-      <w:r>
-        <w:t xml:space="preserve"> in source tree program</w:t>
+        <w:t>* three branch in source tree program</w:t>
       </w:r>
     </w:p>
     <w:p>
@@ -536,15 +402,7 @@
         <w:jc w:val="left"/>
       </w:pPr>
       <w:r>
-        <w:t xml:space="preserve">Create </w:t>
-      </w:r>
-      <w:proofErr w:type="spellStart"/>
-      <w:r>
-        <w:t>Github</w:t>
-      </w:r>
-      <w:proofErr w:type="spellEnd"/>
-      <w:r>
-        <w:t xml:space="preserve"> repository </w:t>
+        <w:t xml:space="preserve">Create Github repository </w:t>
       </w:r>
     </w:p>
     <w:p>
@@ -561,15 +419,7 @@
         <w:t>L</w:t>
       </w:r>
       <w:r>
-        <w:t xml:space="preserve">earn Source Tree Program for using </w:t>
-      </w:r>
-      <w:proofErr w:type="spellStart"/>
-      <w:r>
-        <w:t>git</w:t>
-      </w:r>
-      <w:proofErr w:type="spellEnd"/>
-      <w:r>
-        <w:t xml:space="preserve"> efficiently</w:t>
+        <w:t>earn Source Tree Program for using git efficiently</w:t>
       </w:r>
       <w:r>
         <w:t xml:space="preserve"> </w:t>
@@ -735,31 +585,33 @@
         <w:ind w:leftChars="0"/>
         <w:jc w:val="left"/>
       </w:pPr>
-      <w:proofErr w:type="spellStart"/>
-      <w:r>
-        <w:t>Cummunicate</w:t>
-      </w:r>
-      <w:proofErr w:type="spellEnd"/>
-      <w:r>
-        <w:t xml:space="preserve"> each </w:t>
-      </w:r>
-      <w:proofErr w:type="gramStart"/>
-      <w:r>
-        <w:t>parts</w:t>
-      </w:r>
-      <w:proofErr w:type="gramEnd"/>
-      <w:r>
-        <w:t xml:space="preserve"> with </w:t>
-      </w:r>
-      <w:r>
-        <w:t>Sequential diagram</w:t>
-      </w:r>
-    </w:p>
-    <w:p>
-      <w:pPr>
-        <w:jc w:val="left"/>
-      </w:pPr>
-      <w:r>
+      <w:r>
+        <w:t>C</w:t>
+      </w:r>
+      <w:r>
+        <w:rPr>
+          <w:rFonts w:hint="eastAsia"/>
+        </w:rPr>
+        <w:t>o</w:t>
+      </w:r>
+      <w:r>
+        <w:t xml:space="preserve">mmunicate each parts with </w:t>
+      </w:r>
+      <w:r>
+        <w:t>Sequentia</w:t>
+      </w:r>
+      <w:bookmarkStart w:id="0" w:name="_GoBack"/>
+      <w:bookmarkEnd w:id="0"/>
+      <w:r>
+        <w:t>l diagram</w:t>
+      </w:r>
+    </w:p>
+    <w:p>
+      <w:pPr>
+        <w:jc w:val="left"/>
+      </w:pPr>
+      <w:r>
+        <w:lastRenderedPageBreak/>
         <w:t>Week5</w:t>
       </w:r>
     </w:p>
@@ -777,15 +629,7 @@
         <w:t xml:space="preserve">Test our program </w:t>
       </w:r>
       <w:r>
-        <w:t xml:space="preserve">based on check list in </w:t>
-      </w:r>
-      <w:proofErr w:type="spellStart"/>
-      <w:r>
-        <w:t>Ecllipse</w:t>
-      </w:r>
-      <w:proofErr w:type="spellEnd"/>
-      <w:r>
-        <w:t xml:space="preserve"> Junit</w:t>
+        <w:t>based on check list in Ecllipse Junit</w:t>
       </w:r>
     </w:p>
     <w:p>
@@ -873,7 +717,7 @@
                     </pic:cNvPicPr>
                   </pic:nvPicPr>
                   <pic:blipFill>
-                    <a:blip r:embed="rId7">
+                    <a:blip r:embed="rId9">
                       <a:extLst>
                         <a:ext uri="{28A0092B-C50C-407E-A947-70E740481C1C}">
                           <a14:useLocalDpi xmlns:a14="http://schemas.microsoft.com/office/drawing/2010/main" val="0"/>
@@ -926,7 +770,7 @@
                     </pic:cNvPicPr>
                   </pic:nvPicPr>
                   <pic:blipFill>
-                    <a:blip r:embed="rId8">
+                    <a:blip r:embed="rId10">
                       <a:extLst>
                         <a:ext uri="{28A0092B-C50C-407E-A947-70E740481C1C}">
                           <a14:useLocalDpi xmlns:a14="http://schemas.microsoft.com/office/drawing/2010/main" val="0"/>
@@ -979,7 +823,7 @@
                     </pic:cNvPicPr>
                   </pic:nvPicPr>
                   <pic:blipFill>
-                    <a:blip r:embed="rId9">
+                    <a:blip r:embed="rId11">
                       <a:extLst>
                         <a:ext uri="{28A0092B-C50C-407E-A947-70E740481C1C}">
                           <a14:useLocalDpi xmlns:a14="http://schemas.microsoft.com/office/drawing/2010/main" val="0"/>
@@ -1060,7 +904,7 @@
                     </pic:cNvPicPr>
                   </pic:nvPicPr>
                   <pic:blipFill>
-                    <a:blip r:embed="rId10">
+                    <a:blip r:embed="rId12">
                       <a:extLst>
                         <a:ext uri="{28A0092B-C50C-407E-A947-70E740481C1C}">
                           <a14:useLocalDpi xmlns:a14="http://schemas.microsoft.com/office/drawing/2010/main" val="0"/>
@@ -1113,23 +957,7 @@
         <w:jc w:val="left"/>
       </w:pPr>
       <w:r>
-        <w:t xml:space="preserve">Simple Merge Program that we </w:t>
-      </w:r>
-      <w:proofErr w:type="spellStart"/>
-      <w:r>
-        <w:t>maded</w:t>
-      </w:r>
-      <w:proofErr w:type="spellEnd"/>
-      <w:r>
-        <w:t xml:space="preserve"> is very simple and powerful tool also easy to use in our GUI </w:t>
-      </w:r>
-      <w:proofErr w:type="gramStart"/>
-      <w:r>
-        <w:t>( Graphical</w:t>
-      </w:r>
-      <w:proofErr w:type="gramEnd"/>
-      <w:r>
-        <w:t xml:space="preserve"> User Interface ). </w:t>
+        <w:t xml:space="preserve">Simple Merge Program that we maded is very simple and powerful tool also easy to use in our GUI ( Graphical User Interface ). </w:t>
       </w:r>
     </w:p>
     <w:p>
@@ -1184,9 +1012,47 @@
 </w:document>
 </file>
 
+<file path=word/endnotes.xml><?xml version="1.0" encoding="utf-8"?>
+<w:endnotes xmlns:wpc="http://schemas.microsoft.com/office/word/2010/wordprocessingCanvas" xmlns:cx="http://schemas.microsoft.com/office/drawing/2014/chartex" xmlns:cx1="http://schemas.microsoft.com/office/drawing/2015/9/8/chartex" xmlns:cx2="http://schemas.microsoft.com/office/drawing/2015/10/21/chartex" xmlns:cx3="http://schemas.microsoft.com/office/drawing/2016/5/9/chartex" xmlns:cx4="http://schemas.microsoft.com/office/drawing/2016/5/10/chartex" xmlns:cx5="http://schemas.microsoft.com/office/drawing/2016/5/11/chartex" xmlns:cx6="http://schemas.microsoft.com/office/drawing/2016/5/12/chartex" xmlns:cx7="http://schemas.microsoft.com/office/drawing/2016/5/13/chartex" xmlns:cx8="http://schemas.microsoft.com/office/drawing/2016/5/14/chartex" xmlns:mc="http://schemas.openxmlformats.org/markup-compatibility/2006" xmlns:aink="http://schemas.microsoft.com/office/drawing/2016/ink" xmlns:am3d="http://schemas.microsoft.com/office/drawing/2017/model3d" xmlns:o="urn:schemas-microsoft-com:office:office" xmlns:r="http://schemas.openxmlformats.org/officeDocument/2006/relationships" xmlns:m="http://schemas.openxmlformats.org/officeDocument/2006/math" xmlns:v="urn:schemas-microsoft-com:vml" xmlns:wp14="http://schemas.microsoft.com/office/word/2010/wordprocessingDrawing" xmlns:wp="http://schemas.openxmlformats.org/drawingml/2006/wordprocessingDrawing" xmlns:w10="urn:schemas-microsoft-com:office:word" xmlns:w="http://schemas.openxmlformats.org/wordprocessingml/2006/main" xmlns:w14="http://schemas.microsoft.com/office/word/2010/wordml" xmlns:w15="http://schemas.microsoft.com/office/word/2012/wordml" xmlns:w16cid="http://schemas.microsoft.com/office/word/2016/wordml/cid" xmlns:w16se="http://schemas.microsoft.com/office/word/2015/wordml/symex" xmlns:wpg="http://schemas.microsoft.com/office/word/2010/wordprocessingGroup" xmlns:wpi="http://schemas.microsoft.com/office/word/2010/wordprocessingInk" xmlns:wne="http://schemas.microsoft.com/office/word/2006/wordml" xmlns:wps="http://schemas.microsoft.com/office/word/2010/wordprocessingShape" mc:Ignorable="w14 w15 w16se w16cid wp14">
+  <w:endnote w:type="separator" w:id="-1">
+    <w:p>
+      <w:r>
+        <w:separator/>
+      </w:r>
+    </w:p>
+  </w:endnote>
+  <w:endnote w:type="continuationSeparator" w:id="0">
+    <w:p>
+      <w:r>
+        <w:continuationSeparator/>
+      </w:r>
+    </w:p>
+  </w:endnote>
+</w:endnotes>
+</file>
+
+<file path=word/footnotes.xml><?xml version="1.0" encoding="utf-8"?>
+<w:footnotes xmlns:wpc="http://schemas.microsoft.com/office/word/2010/wordprocessingCanvas" xmlns:cx="http://schemas.microsoft.com/office/drawing/2014/chartex" xmlns:cx1="http://schemas.microsoft.com/office/drawing/2015/9/8/chartex" xmlns:cx2="http://schemas.microsoft.com/office/drawing/2015/10/21/chartex" xmlns:cx3="http://schemas.microsoft.com/office/drawing/2016/5/9/chartex" xmlns:cx4="http://schemas.microsoft.com/office/drawing/2016/5/10/chartex" xmlns:cx5="http://schemas.microsoft.com/office/drawing/2016/5/11/chartex" xmlns:cx6="http://schemas.microsoft.com/office/drawing/2016/5/12/chartex" xmlns:cx7="http://schemas.microsoft.com/office/drawing/2016/5/13/chartex" xmlns:cx8="http://schemas.microsoft.com/office/drawing/2016/5/14/chartex" xmlns:mc="http://schemas.openxmlformats.org/markup-compatibility/2006" xmlns:aink="http://schemas.microsoft.com/office/drawing/2016/ink" xmlns:am3d="http://schemas.microsoft.com/office/drawing/2017/model3d" xmlns:o="urn:schemas-microsoft-com:office:office" xmlns:r="http://schemas.openxmlformats.org/officeDocument/2006/relationships" xmlns:m="http://schemas.openxmlformats.org/officeDocument/2006/math" xmlns:v="urn:schemas-microsoft-com:vml" xmlns:wp14="http://schemas.microsoft.com/office/word/2010/wordprocessingDrawing" xmlns:wp="http://schemas.openxmlformats.org/drawingml/2006/wordprocessingDrawing" xmlns:w10="urn:schemas-microsoft-com:office:word" xmlns:w="http://schemas.openxmlformats.org/wordprocessingml/2006/main" xmlns:w14="http://schemas.microsoft.com/office/word/2010/wordml" xmlns:w15="http://schemas.microsoft.com/office/word/2012/wordml" xmlns:w16cid="http://schemas.microsoft.com/office/word/2016/wordml/cid" xmlns:w16se="http://schemas.microsoft.com/office/word/2015/wordml/symex" xmlns:wpg="http://schemas.microsoft.com/office/word/2010/wordprocessingGroup" xmlns:wpi="http://schemas.microsoft.com/office/word/2010/wordprocessingInk" xmlns:wne="http://schemas.microsoft.com/office/word/2006/wordml" xmlns:wps="http://schemas.microsoft.com/office/word/2010/wordprocessingShape" mc:Ignorable="w14 w15 w16se w16cid wp14">
+  <w:footnote w:type="separator" w:id="-1">
+    <w:p>
+      <w:r>
+        <w:separator/>
+      </w:r>
+    </w:p>
+  </w:footnote>
+  <w:footnote w:type="continuationSeparator" w:id="0">
+    <w:p>
+      <w:r>
+        <w:continuationSeparator/>
+      </w:r>
+    </w:p>
+  </w:footnote>
+</w:footnotes>
+</file>
+
 <file path=word/numbering.xml><?xml version="1.0" encoding="utf-8"?>
-<w:numbering xmlns:wpc="http://schemas.microsoft.com/office/word/2010/wordprocessingCanvas" xmlns:mo="http://schemas.microsoft.com/office/mac/office/2008/main" xmlns:mc="http://schemas.openxmlformats.org/markup-compatibility/2006" xmlns:mv="urn:schemas-microsoft-com:mac:vml" xmlns:o="urn:schemas-microsoft-com:office:office" xmlns:r="http://schemas.openxmlformats.org/officeDocument/2006/relationships" xmlns:m="http://schemas.openxmlformats.org/officeDocument/2006/math" xmlns:v="urn:schemas-microsoft-com:vml" xmlns:wp14="http://schemas.microsoft.com/office/word/2010/wordprocessingDrawing" xmlns:wp="http://schemas.openxmlformats.org/drawingml/2006/wordprocessingDrawing" xmlns:w10="urn:schemas-microsoft-com:office:word" xmlns:w="http://schemas.openxmlformats.org/wordprocessingml/2006/main" xmlns:w14="http://schemas.microsoft.com/office/word/2010/wordml" xmlns:w15="http://schemas.microsoft.com/office/word/2012/wordml" xmlns:wpg="http://schemas.microsoft.com/office/word/2010/wordprocessingGroup" xmlns:wpi="http://schemas.microsoft.com/office/word/2010/wordprocessingInk" xmlns:wne="http://schemas.microsoft.com/office/word/2006/wordml" xmlns:wps="http://schemas.microsoft.com/office/word/2010/wordprocessingShape" mc:Ignorable="w14 w15 wp14">
-  <w:abstractNum w:abstractNumId="0">
+<w:numbering xmlns:wpc="http://schemas.microsoft.com/office/word/2010/wordprocessingCanvas" xmlns:cx="http://schemas.microsoft.com/office/drawing/2014/chartex" xmlns:cx1="http://schemas.microsoft.com/office/drawing/2015/9/8/chartex" xmlns:cx2="http://schemas.microsoft.com/office/drawing/2015/10/21/chartex" xmlns:cx3="http://schemas.microsoft.com/office/drawing/2016/5/9/chartex" xmlns:cx4="http://schemas.microsoft.com/office/drawing/2016/5/10/chartex" xmlns:cx5="http://schemas.microsoft.com/office/drawing/2016/5/11/chartex" xmlns:cx6="http://schemas.microsoft.com/office/drawing/2016/5/12/chartex" xmlns:cx7="http://schemas.microsoft.com/office/drawing/2016/5/13/chartex" xmlns:cx8="http://schemas.microsoft.com/office/drawing/2016/5/14/chartex" xmlns:mc="http://schemas.openxmlformats.org/markup-compatibility/2006" xmlns:aink="http://schemas.microsoft.com/office/drawing/2016/ink" xmlns:am3d="http://schemas.microsoft.com/office/drawing/2017/model3d" xmlns:o="urn:schemas-microsoft-com:office:office" xmlns:r="http://schemas.openxmlformats.org/officeDocument/2006/relationships" xmlns:m="http://schemas.openxmlformats.org/officeDocument/2006/math" xmlns:v="urn:schemas-microsoft-com:vml" xmlns:wp14="http://schemas.microsoft.com/office/word/2010/wordprocessingDrawing" xmlns:wp="http://schemas.openxmlformats.org/drawingml/2006/wordprocessingDrawing" xmlns:w10="urn:schemas-microsoft-com:office:word" xmlns:w="http://schemas.openxmlformats.org/wordprocessingml/2006/main" xmlns:w14="http://schemas.microsoft.com/office/word/2010/wordml" xmlns:w15="http://schemas.microsoft.com/office/word/2012/wordml" xmlns:w16cid="http://schemas.microsoft.com/office/word/2016/wordml/cid" xmlns:w16se="http://schemas.microsoft.com/office/word/2015/wordml/symex" xmlns:wpg="http://schemas.microsoft.com/office/word/2010/wordprocessingGroup" xmlns:wpi="http://schemas.microsoft.com/office/word/2010/wordprocessingInk" xmlns:wne="http://schemas.microsoft.com/office/word/2006/wordml" xmlns:wps="http://schemas.microsoft.com/office/word/2010/wordprocessingShape" mc:Ignorable="w14 w15 w16se w16cid wp14">
+  <w:abstractNum w:abstractNumId="0" w15:restartNumberingAfterBreak="0">
     <w:nsid w:val="18B86E01"/>
     <w:multiLevelType w:val="hybridMultilevel"/>
     <w:tmpl w:val="ABA6B49C"/>
@@ -1298,7 +1164,7 @@
       </w:rPr>
     </w:lvl>
   </w:abstractNum>
-  <w:abstractNum w:abstractNumId="1">
+  <w:abstractNum w:abstractNumId="1" w15:restartNumberingAfterBreak="0">
     <w:nsid w:val="39BF065C"/>
     <w:multiLevelType w:val="hybridMultilevel"/>
     <w:tmpl w:val="B6F20230"/>
@@ -1410,7 +1276,7 @@
       </w:rPr>
     </w:lvl>
   </w:abstractNum>
-  <w:abstractNum w:abstractNumId="2">
+  <w:abstractNum w:abstractNumId="2" w15:restartNumberingAfterBreak="0">
     <w:nsid w:val="5FDB2C48"/>
     <w:multiLevelType w:val="hybridMultilevel"/>
     <w:tmpl w:val="61E4DC7C"/>
@@ -1522,7 +1388,7 @@
       </w:rPr>
     </w:lvl>
   </w:abstractNum>
-  <w:abstractNum w:abstractNumId="3">
+  <w:abstractNum w:abstractNumId="3" w15:restartNumberingAfterBreak="0">
     <w:nsid w:val="7C4240BF"/>
     <w:multiLevelType w:val="hybridMultilevel"/>
     <w:tmpl w:val="78EA4C7E"/>
@@ -1634,7 +1500,7 @@
       </w:rPr>
     </w:lvl>
   </w:abstractNum>
-  <w:abstractNum w:abstractNumId="4">
+  <w:abstractNum w:abstractNumId="4" w15:restartNumberingAfterBreak="0">
     <w:nsid w:val="7F50721E"/>
     <w:multiLevelType w:val="hybridMultilevel"/>
     <w:tmpl w:val="6AF80AD2"/>
@@ -1765,7 +1631,7 @@
 </file>
 
 <file path=word/styles.xml><?xml version="1.0" encoding="utf-8"?>
-<w:styles xmlns:mc="http://schemas.openxmlformats.org/markup-compatibility/2006" xmlns:r="http://schemas.openxmlformats.org/officeDocument/2006/relationships" xmlns:w="http://schemas.openxmlformats.org/wordprocessingml/2006/main" xmlns:w14="http://schemas.microsoft.com/office/word/2010/wordml" xmlns:w15="http://schemas.microsoft.com/office/word/2012/wordml" mc:Ignorable="w14 w15">
+<w:styles xmlns:mc="http://schemas.openxmlformats.org/markup-compatibility/2006" xmlns:r="http://schemas.openxmlformats.org/officeDocument/2006/relationships" xmlns:w="http://schemas.openxmlformats.org/wordprocessingml/2006/main" xmlns:w14="http://schemas.microsoft.com/office/word/2010/wordml" xmlns:w15="http://schemas.microsoft.com/office/word/2012/wordml" xmlns:w16cid="http://schemas.microsoft.com/office/word/2016/wordml/cid" xmlns:w16se="http://schemas.microsoft.com/office/word/2015/wordml/symex" mc:Ignorable="w14 w15 w16se w16cid">
   <w:docDefaults>
     <w:rPrDefault>
       <w:rPr>
@@ -1778,7 +1644,7 @@
     </w:rPrDefault>
     <w:pPrDefault/>
   </w:docDefaults>
-  <w:latentStyles w:defLockedState="0" w:defUIPriority="99" w:defSemiHidden="0" w:defUnhideWhenUsed="0" w:defQFormat="0" w:count="382">
+  <w:latentStyles w:defLockedState="0" w:defUIPriority="99" w:defSemiHidden="0" w:defUnhideWhenUsed="0" w:defQFormat="0" w:count="375">
     <w:lsdException w:name="Normal" w:uiPriority="0" w:qFormat="1"/>
     <w:lsdException w:name="heading 1" w:uiPriority="9" w:qFormat="1"/>
     <w:lsdException w:name="heading 2" w:semiHidden="1" w:uiPriority="9" w:unhideWhenUsed="1" w:qFormat="1"/>
@@ -1935,15 +1801,6 @@
     <w:lsdException w:name="Balloon Text" w:semiHidden="1" w:unhideWhenUsed="1"/>
     <w:lsdException w:name="Table Grid" w:uiPriority="39"/>
     <w:lsdException w:name="Table Theme" w:semiHidden="1" w:unhideWhenUsed="1"/>
-    <w:lsdException w:name="Note Level 1" w:semiHidden="1" w:unhideWhenUsed="1"/>
-    <w:lsdException w:name="Note Level 2" w:semiHidden="1" w:unhideWhenUsed="1"/>
-    <w:lsdException w:name="Note Level 3" w:semiHidden="1" w:unhideWhenUsed="1"/>
-    <w:lsdException w:name="Note Level 4" w:semiHidden="1" w:unhideWhenUsed="1"/>
-    <w:lsdException w:name="Note Level 5" w:semiHidden="1" w:unhideWhenUsed="1"/>
-    <w:lsdException w:name="Note Level 6" w:semiHidden="1" w:unhideWhenUsed="1"/>
-    <w:lsdException w:name="Note Level 7" w:semiHidden="1" w:unhideWhenUsed="1"/>
-    <w:lsdException w:name="Note Level 8" w:semiHidden="1" w:unhideWhenUsed="1"/>
-    <w:lsdException w:name="Note Level 9" w:semiHidden="1" w:unhideWhenUsed="1"/>
     <w:lsdException w:name="Placeholder Text" w:semiHidden="1"/>
     <w:lsdException w:name="No Spacing" w:uiPriority="1" w:qFormat="1"/>
     <w:lsdException w:name="Light Shading" w:uiPriority="60"/>
@@ -2219,6 +2076,50 @@
       <w:u w:val="single"/>
     </w:rPr>
   </w:style>
+  <w:style w:type="paragraph" w:styleId="a5">
+    <w:name w:val="header"/>
+    <w:basedOn w:val="a"/>
+    <w:link w:val="Char"/>
+    <w:uiPriority w:val="99"/>
+    <w:unhideWhenUsed/>
+    <w:rsid w:val="00BE3F8A"/>
+    <w:pPr>
+      <w:tabs>
+        <w:tab w:val="center" w:pos="4513"/>
+        <w:tab w:val="right" w:pos="9026"/>
+      </w:tabs>
+      <w:snapToGrid w:val="0"/>
+    </w:pPr>
+  </w:style>
+  <w:style w:type="character" w:customStyle="1" w:styleId="Char">
+    <w:name w:val="머리글 Char"/>
+    <w:basedOn w:val="a0"/>
+    <w:link w:val="a5"/>
+    <w:uiPriority w:val="99"/>
+    <w:rsid w:val="00BE3F8A"/>
+  </w:style>
+  <w:style w:type="paragraph" w:styleId="a6">
+    <w:name w:val="footer"/>
+    <w:basedOn w:val="a"/>
+    <w:link w:val="Char0"/>
+    <w:uiPriority w:val="99"/>
+    <w:unhideWhenUsed/>
+    <w:rsid w:val="00BE3F8A"/>
+    <w:pPr>
+      <w:tabs>
+        <w:tab w:val="center" w:pos="4513"/>
+        <w:tab w:val="right" w:pos="9026"/>
+      </w:tabs>
+      <w:snapToGrid w:val="0"/>
+    </w:pPr>
+  </w:style>
+  <w:style w:type="character" w:customStyle="1" w:styleId="Char0">
+    <w:name w:val="바닥글 Char"/>
+    <w:basedOn w:val="a0"/>
+    <w:link w:val="a6"/>
+    <w:uiPriority w:val="99"/>
+    <w:rsid w:val="00BE3F8A"/>
+  </w:style>
 </w:styles>
 </file>
 

</xml_diff>